<commit_message>
Resolved previous issues, implemented alternative (sin based) rng. still have problems fitting all the meta-variables (observables, specifically variance/n vs alpha) to literature values.
</commit_message>
<xml_diff>
--- a/docs/Code Walk Through.docx
+++ b/docs/Code Walk Through.docx
@@ -238,13 +238,23 @@
         </w:rPr>
         <w:t xml:space="preserve">auto </w:t>
       </w:r>
-      <w:r>
-        <w:rPr>
-          <w:color w:val="A9B7C6"/>
-          <w:sz w:val="14"/>
-          <w:szCs w:val="16"/>
-        </w:rPr>
-        <w:t xml:space="preserve">strategy_scores = </w:t>
+      <w:proofErr w:type="spellStart"/>
+      <w:r>
+        <w:rPr>
+          <w:color w:val="A9B7C6"/>
+          <w:sz w:val="14"/>
+          <w:szCs w:val="16"/>
+        </w:rPr>
+        <w:t>strategy_scores</w:t>
+      </w:r>
+      <w:proofErr w:type="spellEnd"/>
+      <w:r>
+        <w:rPr>
+          <w:color w:val="A9B7C6"/>
+          <w:sz w:val="14"/>
+          <w:szCs w:val="16"/>
+        </w:rPr>
+        <w:t xml:space="preserve"> = </w:t>
       </w:r>
       <w:proofErr w:type="spellStart"/>
       <w:r>
@@ -693,8 +703,18 @@
           <w:sz w:val="14"/>
           <w:szCs w:val="16"/>
         </w:rPr>
-        <w:t>(strategy_scores</w:t>
-      </w:r>
+        <w:t>(</w:t>
+      </w:r>
+      <w:proofErr w:type="spellStart"/>
+      <w:r>
+        <w:rPr>
+          <w:color w:val="A9B7C6"/>
+          <w:sz w:val="14"/>
+          <w:szCs w:val="16"/>
+        </w:rPr>
+        <w:t>strategy_scores</w:t>
+      </w:r>
+      <w:proofErr w:type="spellEnd"/>
       <w:r>
         <w:rPr>
           <w:color w:val="CC7832"/>
@@ -887,13 +907,23 @@
         <w:br/>
         <w:t xml:space="preserve">        </w:t>
       </w:r>
-      <w:r>
-        <w:rPr>
-          <w:color w:val="A9B7C6"/>
-          <w:sz w:val="14"/>
-          <w:szCs w:val="16"/>
-        </w:rPr>
-        <w:t xml:space="preserve">strategy_scores </w:t>
+      <w:proofErr w:type="spellStart"/>
+      <w:r>
+        <w:rPr>
+          <w:color w:val="A9B7C6"/>
+          <w:sz w:val="14"/>
+          <w:szCs w:val="16"/>
+        </w:rPr>
+        <w:t>strategy_scores</w:t>
+      </w:r>
+      <w:proofErr w:type="spellEnd"/>
+      <w:r>
+        <w:rPr>
+          <w:color w:val="A9B7C6"/>
+          <w:sz w:val="14"/>
+          <w:szCs w:val="16"/>
+        </w:rPr>
+        <w:t xml:space="preserve"> </w:t>
       </w:r>
       <w:r>
         <w:rPr>
@@ -1033,13 +1063,23 @@
         <w:br/>
         <w:t xml:space="preserve">                                                                    </w:t>
       </w:r>
-      <w:r>
-        <w:rPr>
-          <w:color w:val="A9B7C6"/>
-          <w:sz w:val="14"/>
-          <w:szCs w:val="16"/>
-        </w:rPr>
-        <w:t>strategy_scores)</w:t>
+      <w:proofErr w:type="spellStart"/>
+      <w:r>
+        <w:rPr>
+          <w:color w:val="A9B7C6"/>
+          <w:sz w:val="14"/>
+          <w:szCs w:val="16"/>
+        </w:rPr>
+        <w:t>strategy_scores</w:t>
+      </w:r>
+      <w:proofErr w:type="spellEnd"/>
+      <w:r>
+        <w:rPr>
+          <w:color w:val="A9B7C6"/>
+          <w:sz w:val="14"/>
+          <w:szCs w:val="16"/>
+        </w:rPr>
+        <w:t>)</w:t>
       </w:r>
       <w:r>
         <w:rPr>
@@ -1208,7 +1248,7 @@
         <w:rPr>
           <w:rStyle w:val="FootnoteReference"/>
         </w:rPr>
-        <w:footnoteReference w:id="1"/>
+        <w:footnoteReference w:id="2"/>
       </w:r>
       <w:r>
         <w:t xml:space="preserve"> </w:t>
@@ -1250,7 +1290,7 @@
         <w:rPr>
           <w:rStyle w:val="FootnoteReference"/>
         </w:rPr>
-        <w:footnoteReference w:id="2"/>
+        <w:footnoteReference w:id="3"/>
       </w:r>
       <w:r>
         <w:t xml:space="preserve"> First the binary history last memory digits are converted to its decimal equivalent </w:t>
@@ -1268,7 +1308,7 @@
         <w:rPr>
           <w:rStyle w:val="FootnoteReference"/>
         </w:rPr>
-        <w:footnoteReference w:id="3"/>
+        <w:footnoteReference w:id="4"/>
       </w:r>
       <w:r>
         <w:t xml:space="preserve"> and then used as a meta strategy index, which we combine with the strategy’s strategy vector index</w:t>
@@ -1277,7 +1317,7 @@
         <w:rPr>
           <w:rStyle w:val="FootnoteReference"/>
         </w:rPr>
-        <w:footnoteReference w:id="4"/>
+        <w:footnoteReference w:id="5"/>
       </w:r>
       <w:r>
         <w:t xml:space="preserve"> to give us a unique seed for a procedural bit generator. However, </w:t>
@@ -1400,7 +1440,12 @@
         <w:t xml:space="preserve"> and -1 if not</w:t>
       </w:r>
       <w:r>
-        <w:t xml:space="preserve">, thus updating the internal scores of each agent, preparing the program to run through the simulation again from step 5 as many times as requested. </w:t>
+        <w:t>, thus updating the internal scores of each agent, preparing the pr</w:t>
+      </w:r>
+      <w:bookmarkStart w:id="0" w:name="_GoBack"/>
+      <w:bookmarkEnd w:id="0"/>
+      <w:r>
+        <w:t xml:space="preserve">ogram to run through the simulation again from step 5 as many times as requested. </w:t>
       </w:r>
     </w:p>
     <w:sectPr>
@@ -1435,6 +1480,13 @@
       <w:r>
         <w:continuationSeparator/>
       </w:r>
+    </w:p>
+  </w:endnote>
+  <w:endnote w:type="continuationNotice" w:id="1">
+    <w:p>
+      <w:pPr>
+        <w:spacing w:after="0" w:line="240" w:lineRule="auto"/>
+      </w:pPr>
     </w:p>
   </w:endnote>
 </w:endnotes>
@@ -1474,7 +1526,7 @@
           <w:rPr>
             <w:noProof/>
           </w:rPr>
-          <w:t>1</w:t>
+          <w:t>2</w:t>
         </w:r>
         <w:r>
           <w:rPr>
@@ -1515,68 +1567,45 @@
       </w:r>
     </w:p>
   </w:footnote>
-  <w:footnote w:id="1">
+  <w:footnote w:type="continuationNotice" w:id="1">
     <w:p>
       <w:pPr>
-        <w:rPr>
-          <w:sz w:val="20"/>
-        </w:rPr>
-      </w:pPr>
-      <w:r>
-        <w:rPr>
-          <w:rStyle w:val="FootnoteReference"/>
-          <w:sz w:val="20"/>
-        </w:rPr>
-        <w:footnoteRef/>
-      </w:r>
-      <w:r>
-        <w:rPr>
-          <w:sz w:val="20"/>
-        </w:rPr>
-        <w:t xml:space="preserve"> Initially, as you will have of noted, all the values in the strategy vector will be zero, as it was initialized to zero. However, fo</w:t>
-      </w:r>
-      <w:bookmarkStart w:id="0" w:name="_GoBack"/>
-      <w:bookmarkEnd w:id="0"/>
-      <w:r>
-        <w:rPr>
-          <w:sz w:val="20"/>
-        </w:rPr>
-        <w:t xml:space="preserve">r each iteration, all the strategies are updated (rewarded or punished with a +/-1) according to the accuracy of their prediction, and so this step gains importance, choosing the best preforming strategy to pass onto the </w:t>
-      </w:r>
-      <w:r>
-        <w:rPr>
-          <w:i/>
-          <w:sz w:val="20"/>
-        </w:rPr>
-        <w:t>evaluate strategy</w:t>
-      </w:r>
-      <w:r>
-        <w:rPr>
-          <w:sz w:val="20"/>
-        </w:rPr>
-        <w:t xml:space="preserve"> function. </w:t>
-      </w:r>
+        <w:spacing w:after="0" w:line="240" w:lineRule="auto"/>
+      </w:pPr>
     </w:p>
   </w:footnote>
   <w:footnote w:id="2">
     <w:p>
       <w:pPr>
-        <w:pStyle w:val="FootnoteText"/>
+        <w:rPr>
+          <w:sz w:val="20"/>
+        </w:rPr>
       </w:pPr>
       <w:r>
         <w:rPr>
           <w:rStyle w:val="FootnoteReference"/>
+          <w:sz w:val="20"/>
         </w:rPr>
         <w:footnoteRef/>
       </w:r>
       <w:r>
-        <w:t xml:space="preserve">  </w:t>
-      </w:r>
-      <w:r>
-        <w:t>N</w:t>
-      </w:r>
-      <w:r>
-        <w:t xml:space="preserve">o memory retrieval is used, and this is more generalizable when different agents with different memory lengths begin to appear in the evolutionary version. </w:t>
+        <w:rPr>
+          <w:sz w:val="20"/>
+        </w:rPr>
+        <w:t xml:space="preserve"> Initially, as you will have of noted, all the values in the strategy vector will be zero, as it was initialized to zero. However, for each iteration, all the strategies are updated (rewarded or punished with a +/-1) according to the accuracy of their prediction, and so this step gains importance, choosing the best preforming strategy to pass onto the </w:t>
+      </w:r>
+      <w:r>
+        <w:rPr>
+          <w:i/>
+          <w:sz w:val="20"/>
+        </w:rPr>
+        <w:t>evaluate strategy</w:t>
+      </w:r>
+      <w:r>
+        <w:rPr>
+          <w:sz w:val="20"/>
+        </w:rPr>
+        <w:t xml:space="preserve"> function. </w:t>
       </w:r>
     </w:p>
   </w:footnote>
@@ -1592,19 +1621,41 @@
         <w:footnoteRef/>
       </w:r>
       <w:r>
-        <w:t xml:space="preserve"> For example, For m = 3, and a binary history of [</w:t>
-      </w:r>
-      <w:proofErr w:type="gramStart"/>
-      <w:r>
-        <w:t>…,-</w:t>
-      </w:r>
-      <w:proofErr w:type="gramEnd"/>
-      <w:r>
-        <w:t>1, 1, 1, -1, -1], we’d take the last 3 digits [1, -1, -1] and convert them to [1, 0, 0], which is 8 in decimal, and use that 8 as our meta strategy index</w:t>
+        <w:t xml:space="preserve">  </w:t>
+      </w:r>
+      <w:r>
+        <w:t>N</w:t>
+      </w:r>
+      <w:r>
+        <w:t xml:space="preserve">o memory retrieval is used, and this is more generalizable when different agents with different memory lengths begin to appear in the evolutionary version. </w:t>
       </w:r>
     </w:p>
   </w:footnote>
   <w:footnote w:id="4">
+    <w:p>
+      <w:pPr>
+        <w:pStyle w:val="FootnoteText"/>
+      </w:pPr>
+      <w:r>
+        <w:rPr>
+          <w:rStyle w:val="FootnoteReference"/>
+        </w:rPr>
+        <w:footnoteRef/>
+      </w:r>
+      <w:r>
+        <w:t xml:space="preserve"> For example, For m = 3, and a binary history of [</w:t>
+      </w:r>
+      <w:proofErr w:type="gramStart"/>
+      <w:r>
+        <w:t>…,-</w:t>
+      </w:r>
+      <w:proofErr w:type="gramEnd"/>
+      <w:r>
+        <w:t>1, 1, 1, -1, -1], we’d take the last 3 digits [1, -1, -1] and convert them to [1, 0, 0], which is 8 in decimal, and use that 8 as our meta strategy index</w:t>
+      </w:r>
+    </w:p>
+  </w:footnote>
+  <w:footnote w:id="5">
     <w:p>
       <w:pPr>
         <w:pStyle w:val="FootnoteText"/>
@@ -1640,6 +1691,118 @@
 <file path=word/numbering.xml><?xml version="1.0" encoding="utf-8"?>
 <w:numbering xmlns:wpc="http://schemas.microsoft.com/office/word/2010/wordprocessingCanvas" xmlns:cx="http://schemas.microsoft.com/office/drawing/2014/chartex" xmlns:cx1="http://schemas.microsoft.com/office/drawing/2015/9/8/chartex" xmlns:cx2="http://schemas.microsoft.com/office/drawing/2015/10/21/chartex" xmlns:cx3="http://schemas.microsoft.com/office/drawing/2016/5/9/chartex" xmlns:cx4="http://schemas.microsoft.com/office/drawing/2016/5/10/chartex" xmlns:cx5="http://schemas.microsoft.com/office/drawing/2016/5/11/chartex" xmlns:cx6="http://schemas.microsoft.com/office/drawing/2016/5/12/chartex" xmlns:cx7="http://schemas.microsoft.com/office/drawing/2016/5/13/chartex" xmlns:cx8="http://schemas.microsoft.com/office/drawing/2016/5/14/chartex" xmlns:mc="http://schemas.openxmlformats.org/markup-compatibility/2006" xmlns:aink="http://schemas.microsoft.com/office/drawing/2016/ink" xmlns:am3d="http://schemas.microsoft.com/office/drawing/2017/model3d" xmlns:o="urn:schemas-microsoft-com:office:office" xmlns:r="http://schemas.openxmlformats.org/officeDocument/2006/relationships" xmlns:m="http://schemas.openxmlformats.org/officeDocument/2006/math" xmlns:v="urn:schemas-microsoft-com:vml" xmlns:wp14="http://schemas.microsoft.com/office/word/2010/wordprocessingDrawing" xmlns:wp="http://schemas.openxmlformats.org/drawingml/2006/wordprocessingDrawing" xmlns:w10="urn:schemas-microsoft-com:office:word" xmlns:w="http://schemas.openxmlformats.org/wordprocessingml/2006/main" xmlns:w14="http://schemas.microsoft.com/office/word/2010/wordml" xmlns:w15="http://schemas.microsoft.com/office/word/2012/wordml" xmlns:w16cid="http://schemas.microsoft.com/office/word/2016/wordml/cid" xmlns:w16se="http://schemas.microsoft.com/office/word/2015/wordml/symex" xmlns:wpg="http://schemas.microsoft.com/office/word/2010/wordprocessingGroup" xmlns:wpi="http://schemas.microsoft.com/office/word/2010/wordprocessingInk" xmlns:wne="http://schemas.microsoft.com/office/word/2006/wordml" xmlns:wps="http://schemas.microsoft.com/office/word/2010/wordprocessingShape" mc:Ignorable="w14 w15 w16se w16cid wp14">
   <w:abstractNum w:abstractNumId="0" w15:restartNumberingAfterBreak="0">
+    <w:nsid w:val="30950783"/>
+    <w:multiLevelType w:val="hybridMultilevel"/>
+    <w:tmpl w:val="BC302182"/>
+    <w:lvl w:ilvl="0" w:tplc="55B21916">
+      <w:numFmt w:val="bullet"/>
+      <w:lvlText w:val="-"/>
+      <w:lvlJc w:val="left"/>
+      <w:pPr>
+        <w:ind w:left="720" w:hanging="360"/>
+      </w:pPr>
+      <w:rPr>
+        <w:rFonts w:ascii="Microsoft Himalaya" w:eastAsiaTheme="minorHAnsi" w:hAnsi="Microsoft Himalaya" w:cs="Microsoft Himalaya" w:hint="default"/>
+      </w:rPr>
+    </w:lvl>
+    <w:lvl w:ilvl="1" w:tplc="04090003" w:tentative="1">
+      <w:start w:val="1"/>
+      <w:numFmt w:val="bullet"/>
+      <w:lvlText w:val="o"/>
+      <w:lvlJc w:val="left"/>
+      <w:pPr>
+        <w:ind w:left="1440" w:hanging="360"/>
+      </w:pPr>
+      <w:rPr>
+        <w:rFonts w:ascii="Courier New" w:hAnsi="Courier New" w:cs="Courier New" w:hint="default"/>
+      </w:rPr>
+    </w:lvl>
+    <w:lvl w:ilvl="2" w:tplc="04090005" w:tentative="1">
+      <w:start w:val="1"/>
+      <w:numFmt w:val="bullet"/>
+      <w:lvlText w:val=""/>
+      <w:lvlJc w:val="left"/>
+      <w:pPr>
+        <w:ind w:left="2160" w:hanging="360"/>
+      </w:pPr>
+      <w:rPr>
+        <w:rFonts w:ascii="Wingdings" w:hAnsi="Wingdings" w:hint="default"/>
+      </w:rPr>
+    </w:lvl>
+    <w:lvl w:ilvl="3" w:tplc="04090001" w:tentative="1">
+      <w:start w:val="1"/>
+      <w:numFmt w:val="bullet"/>
+      <w:lvlText w:val=""/>
+      <w:lvlJc w:val="left"/>
+      <w:pPr>
+        <w:ind w:left="2880" w:hanging="360"/>
+      </w:pPr>
+      <w:rPr>
+        <w:rFonts w:ascii="Symbol" w:hAnsi="Symbol" w:hint="default"/>
+      </w:rPr>
+    </w:lvl>
+    <w:lvl w:ilvl="4" w:tplc="04090003" w:tentative="1">
+      <w:start w:val="1"/>
+      <w:numFmt w:val="bullet"/>
+      <w:lvlText w:val="o"/>
+      <w:lvlJc w:val="left"/>
+      <w:pPr>
+        <w:ind w:left="3600" w:hanging="360"/>
+      </w:pPr>
+      <w:rPr>
+        <w:rFonts w:ascii="Courier New" w:hAnsi="Courier New" w:cs="Courier New" w:hint="default"/>
+      </w:rPr>
+    </w:lvl>
+    <w:lvl w:ilvl="5" w:tplc="04090005" w:tentative="1">
+      <w:start w:val="1"/>
+      <w:numFmt w:val="bullet"/>
+      <w:lvlText w:val=""/>
+      <w:lvlJc w:val="left"/>
+      <w:pPr>
+        <w:ind w:left="4320" w:hanging="360"/>
+      </w:pPr>
+      <w:rPr>
+        <w:rFonts w:ascii="Wingdings" w:hAnsi="Wingdings" w:hint="default"/>
+      </w:rPr>
+    </w:lvl>
+    <w:lvl w:ilvl="6" w:tplc="04090001" w:tentative="1">
+      <w:start w:val="1"/>
+      <w:numFmt w:val="bullet"/>
+      <w:lvlText w:val=""/>
+      <w:lvlJc w:val="left"/>
+      <w:pPr>
+        <w:ind w:left="5040" w:hanging="360"/>
+      </w:pPr>
+      <w:rPr>
+        <w:rFonts w:ascii="Symbol" w:hAnsi="Symbol" w:hint="default"/>
+      </w:rPr>
+    </w:lvl>
+    <w:lvl w:ilvl="7" w:tplc="04090003" w:tentative="1">
+      <w:start w:val="1"/>
+      <w:numFmt w:val="bullet"/>
+      <w:lvlText w:val="o"/>
+      <w:lvlJc w:val="left"/>
+      <w:pPr>
+        <w:ind w:left="5760" w:hanging="360"/>
+      </w:pPr>
+      <w:rPr>
+        <w:rFonts w:ascii="Courier New" w:hAnsi="Courier New" w:cs="Courier New" w:hint="default"/>
+      </w:rPr>
+    </w:lvl>
+    <w:lvl w:ilvl="8" w:tplc="04090005" w:tentative="1">
+      <w:start w:val="1"/>
+      <w:numFmt w:val="bullet"/>
+      <w:lvlText w:val=""/>
+      <w:lvlJc w:val="left"/>
+      <w:pPr>
+        <w:ind w:left="6480" w:hanging="360"/>
+      </w:pPr>
+      <w:rPr>
+        <w:rFonts w:ascii="Wingdings" w:hAnsi="Wingdings" w:hint="default"/>
+      </w:rPr>
+    </w:lvl>
+  </w:abstractNum>
+  <w:abstractNum w:abstractNumId="1" w15:restartNumberingAfterBreak="0">
     <w:nsid w:val="43642731"/>
     <w:multiLevelType w:val="hybridMultilevel"/>
     <w:tmpl w:val="BB56461A"/>
@@ -1729,6 +1892,9 @@
     </w:lvl>
   </w:abstractNum>
   <w:num w:numId="1">
+    <w:abstractNumId w:val="1"/>
+  </w:num>
+  <w:num w:numId="2">
     <w:abstractNumId w:val="0"/>
   </w:num>
 </w:numbering>
@@ -2613,7 +2779,7 @@
 </file>
 
 <file path=customXml/itemProps1.xml><?xml version="1.0" encoding="utf-8"?>
-<ds:datastoreItem xmlns:ds="http://schemas.openxmlformats.org/officeDocument/2006/customXml" ds:itemID="{20224510-91C1-436F-9AAB-6442FE4EBEF2}">
+<ds:datastoreItem xmlns:ds="http://schemas.openxmlformats.org/officeDocument/2006/customXml" ds:itemID="{984773A9-77C3-4530-9219-C1A79079EF8D}">
   <ds:schemaRefs>
     <ds:schemaRef ds:uri="http://schemas.openxmlformats.org/officeDocument/2006/bibliography"/>
   </ds:schemaRefs>

</xml_diff>